<commit_message>
Add cotisation loop in BV doctype
</commit_message>
<xml_diff>
--- a/var/documents/BV.docx
+++ b/var/documents/BV.docx
@@ -398,7 +398,8 @@
     </w:p>
     <w:tbl>
       <w:tblPr>
-        <w:tblW w:w="15451" w:type="dxa"/>
+        <w:tblW w:w="17640" w:type="dxa"/>
+        <w:tblInd w:w="-8" w:type="dxa"/>
         <w:tblCellMar>
           <w:left w:w="70" w:type="dxa"/>
           <w:right w:w="70" w:type="dxa"/>
@@ -406,61 +407,31 @@
         <w:tblLook w:val="04A0" w:firstRow="1" w:lastRow="0" w:firstColumn="1" w:lastColumn="0" w:noHBand="0" w:noVBand="1"/>
       </w:tblPr>
       <w:tblGrid>
-        <w:gridCol w:w="176"/>
-        <w:gridCol w:w="132"/>
-        <w:gridCol w:w="1943"/>
-        <w:gridCol w:w="889"/>
-        <w:gridCol w:w="164"/>
-        <w:gridCol w:w="534"/>
-        <w:gridCol w:w="1041"/>
-        <w:gridCol w:w="944"/>
-        <w:gridCol w:w="934"/>
-        <w:gridCol w:w="291"/>
-        <w:gridCol w:w="969"/>
-        <w:gridCol w:w="139"/>
-        <w:gridCol w:w="2241"/>
-        <w:gridCol w:w="238"/>
-        <w:gridCol w:w="841"/>
-        <w:gridCol w:w="2710"/>
-        <w:gridCol w:w="79"/>
-        <w:gridCol w:w="106"/>
-        <w:gridCol w:w="91"/>
-        <w:gridCol w:w="3520"/>
+        <w:gridCol w:w="2075"/>
+        <w:gridCol w:w="748"/>
+        <w:gridCol w:w="162"/>
+        <w:gridCol w:w="528"/>
+        <w:gridCol w:w="1162"/>
+        <w:gridCol w:w="798"/>
+        <w:gridCol w:w="921"/>
+        <w:gridCol w:w="287"/>
+        <w:gridCol w:w="955"/>
+        <w:gridCol w:w="269"/>
+        <w:gridCol w:w="2078"/>
+        <w:gridCol w:w="235"/>
+        <w:gridCol w:w="962"/>
+        <w:gridCol w:w="2555"/>
+        <w:gridCol w:w="78"/>
+        <w:gridCol w:w="105"/>
+        <w:gridCol w:w="222"/>
+        <w:gridCol w:w="3500"/>
       </w:tblGrid>
       <w:tr>
         <w:trPr>
           <w:gridAfter w:val="4"/>
-          <w:wAfter w:w="1408" w:type="dxa"/>
+          <w:wAfter w:w="3905" w:type="dxa"/>
           <w:trHeight w:val="282"/>
         </w:trPr>
-        <w:tc>
-          <w:tcPr>
-            <w:tcW w:w="308" w:type="dxa"/>
-            <w:gridSpan w:val="2"/>
-            <w:vMerge w:val="restart"/>
-            <w:tcBorders>
-              <w:top w:val="nil"/>
-              <w:left w:val="nil"/>
-              <w:bottom w:val="nil"/>
-              <w:right w:val="nil"/>
-            </w:tcBorders>
-            <w:shd w:val="clear" w:color="auto" w:fill="auto"/>
-            <w:noWrap/>
-            <w:vAlign w:val="bottom"/>
-            <w:hideMark/>
-          </w:tcPr>
-          <w:p>
-            <w:pPr>
-              <w:spacing w:after="0" w:line="240" w:lineRule="auto"/>
-              <w:rPr>
-                <w:rFonts w:ascii="Times New Roman" w:eastAsia="Times New Roman" w:hAnsi="Times New Roman" w:cs="Times New Roman"/>
-                <w:sz w:val="24"/>
-                <w:szCs w:val="24"/>
-                <w:lang w:eastAsia="fr-FR"/>
-              </w:rPr>
-            </w:pPr>
-          </w:p>
-        </w:tc>
         <w:tc>
           <w:tcPr>
             <w:tcW w:w="6394" w:type="dxa"/>
@@ -547,35 +518,9 @@
       <w:tr>
         <w:trPr>
           <w:gridAfter w:val="4"/>
-          <w:wAfter w:w="1408" w:type="dxa"/>
+          <w:wAfter w:w="3905" w:type="dxa"/>
           <w:trHeight w:val="255"/>
         </w:trPr>
-        <w:tc>
-          <w:tcPr>
-            <w:tcW w:w="308" w:type="dxa"/>
-            <w:gridSpan w:val="2"/>
-            <w:vMerge/>
-            <w:tcBorders>
-              <w:top w:val="nil"/>
-              <w:left w:val="nil"/>
-              <w:bottom w:val="nil"/>
-              <w:right w:val="nil"/>
-            </w:tcBorders>
-            <w:vAlign w:val="center"/>
-            <w:hideMark/>
-          </w:tcPr>
-          <w:p>
-            <w:pPr>
-              <w:spacing w:after="0" w:line="240" w:lineRule="auto"/>
-              <w:rPr>
-                <w:rFonts w:ascii="Times New Roman" w:eastAsia="Times New Roman" w:hAnsi="Times New Roman" w:cs="Times New Roman"/>
-                <w:sz w:val="24"/>
-                <w:szCs w:val="24"/>
-                <w:lang w:eastAsia="fr-FR"/>
-              </w:rPr>
-            </w:pPr>
-          </w:p>
-        </w:tc>
         <w:tc>
           <w:tcPr>
             <w:tcW w:w="6394" w:type="dxa"/>
@@ -662,35 +607,9 @@
       <w:tr>
         <w:trPr>
           <w:gridAfter w:val="4"/>
-          <w:wAfter w:w="1408" w:type="dxa"/>
+          <w:wAfter w:w="3905" w:type="dxa"/>
           <w:trHeight w:val="270"/>
         </w:trPr>
-        <w:tc>
-          <w:tcPr>
-            <w:tcW w:w="308" w:type="dxa"/>
-            <w:gridSpan w:val="2"/>
-            <w:vMerge/>
-            <w:tcBorders>
-              <w:top w:val="nil"/>
-              <w:left w:val="nil"/>
-              <w:bottom w:val="nil"/>
-              <w:right w:val="nil"/>
-            </w:tcBorders>
-            <w:vAlign w:val="center"/>
-            <w:hideMark/>
-          </w:tcPr>
-          <w:p>
-            <w:pPr>
-              <w:spacing w:after="0" w:line="240" w:lineRule="auto"/>
-              <w:rPr>
-                <w:rFonts w:ascii="Times New Roman" w:eastAsia="Times New Roman" w:hAnsi="Times New Roman" w:cs="Times New Roman"/>
-                <w:sz w:val="24"/>
-                <w:szCs w:val="24"/>
-                <w:lang w:eastAsia="fr-FR"/>
-              </w:rPr>
-            </w:pPr>
-          </w:p>
-        </w:tc>
         <w:tc>
           <w:tcPr>
             <w:tcW w:w="6394" w:type="dxa"/>
@@ -777,35 +696,9 @@
       <w:tr>
         <w:trPr>
           <w:gridAfter w:val="4"/>
-          <w:wAfter w:w="1408" w:type="dxa"/>
+          <w:wAfter w:w="3905" w:type="dxa"/>
           <w:trHeight w:val="270"/>
         </w:trPr>
-        <w:tc>
-          <w:tcPr>
-            <w:tcW w:w="308" w:type="dxa"/>
-            <w:gridSpan w:val="2"/>
-            <w:vMerge/>
-            <w:tcBorders>
-              <w:top w:val="nil"/>
-              <w:left w:val="nil"/>
-              <w:bottom w:val="nil"/>
-              <w:right w:val="nil"/>
-            </w:tcBorders>
-            <w:vAlign w:val="center"/>
-            <w:hideMark/>
-          </w:tcPr>
-          <w:p>
-            <w:pPr>
-              <w:spacing w:after="0" w:line="240" w:lineRule="auto"/>
-              <w:rPr>
-                <w:rFonts w:ascii="Times New Roman" w:eastAsia="Times New Roman" w:hAnsi="Times New Roman" w:cs="Times New Roman"/>
-                <w:sz w:val="24"/>
-                <w:szCs w:val="24"/>
-                <w:lang w:eastAsia="fr-FR"/>
-              </w:rPr>
-            </w:pPr>
-          </w:p>
-        </w:tc>
         <w:tc>
           <w:tcPr>
             <w:tcW w:w="6394" w:type="dxa"/>
@@ -892,35 +785,9 @@
       <w:tr>
         <w:trPr>
           <w:gridAfter w:val="4"/>
-          <w:wAfter w:w="1408" w:type="dxa"/>
+          <w:wAfter w:w="3905" w:type="dxa"/>
           <w:trHeight w:val="285"/>
         </w:trPr>
-        <w:tc>
-          <w:tcPr>
-            <w:tcW w:w="308" w:type="dxa"/>
-            <w:gridSpan w:val="2"/>
-            <w:vMerge/>
-            <w:tcBorders>
-              <w:top w:val="nil"/>
-              <w:left w:val="nil"/>
-              <w:bottom w:val="nil"/>
-              <w:right w:val="nil"/>
-            </w:tcBorders>
-            <w:vAlign w:val="center"/>
-            <w:hideMark/>
-          </w:tcPr>
-          <w:p>
-            <w:pPr>
-              <w:spacing w:after="0" w:line="240" w:lineRule="auto"/>
-              <w:rPr>
-                <w:rFonts w:ascii="Times New Roman" w:eastAsia="Times New Roman" w:hAnsi="Times New Roman" w:cs="Times New Roman"/>
-                <w:sz w:val="24"/>
-                <w:szCs w:val="24"/>
-                <w:lang w:eastAsia="fr-FR"/>
-              </w:rPr>
-            </w:pPr>
-          </w:p>
-        </w:tc>
         <w:tc>
           <w:tcPr>
             <w:tcW w:w="6394" w:type="dxa"/>
@@ -1043,35 +910,9 @@
       <w:tr>
         <w:trPr>
           <w:gridAfter w:val="4"/>
-          <w:wAfter w:w="1408" w:type="dxa"/>
+          <w:wAfter w:w="3905" w:type="dxa"/>
           <w:trHeight w:val="315"/>
         </w:trPr>
-        <w:tc>
-          <w:tcPr>
-            <w:tcW w:w="308" w:type="dxa"/>
-            <w:gridSpan w:val="2"/>
-            <w:vMerge/>
-            <w:tcBorders>
-              <w:top w:val="nil"/>
-              <w:left w:val="nil"/>
-              <w:bottom w:val="nil"/>
-              <w:right w:val="nil"/>
-            </w:tcBorders>
-            <w:vAlign w:val="center"/>
-            <w:hideMark/>
-          </w:tcPr>
-          <w:p>
-            <w:pPr>
-              <w:spacing w:after="0" w:line="240" w:lineRule="auto"/>
-              <w:rPr>
-                <w:rFonts w:ascii="Times New Roman" w:eastAsia="Times New Roman" w:hAnsi="Times New Roman" w:cs="Times New Roman"/>
-                <w:sz w:val="24"/>
-                <w:szCs w:val="24"/>
-                <w:lang w:eastAsia="fr-FR"/>
-              </w:rPr>
-            </w:pPr>
-          </w:p>
-        </w:tc>
         <w:tc>
           <w:tcPr>
             <w:tcW w:w="6394" w:type="dxa"/>
@@ -1154,35 +995,9 @@
       <w:tr>
         <w:trPr>
           <w:gridAfter w:val="4"/>
-          <w:wAfter w:w="1408" w:type="dxa"/>
+          <w:wAfter w:w="3905" w:type="dxa"/>
           <w:trHeight w:val="285"/>
         </w:trPr>
-        <w:tc>
-          <w:tcPr>
-            <w:tcW w:w="308" w:type="dxa"/>
-            <w:gridSpan w:val="2"/>
-            <w:vMerge/>
-            <w:tcBorders>
-              <w:top w:val="nil"/>
-              <w:left w:val="nil"/>
-              <w:bottom w:val="nil"/>
-              <w:right w:val="nil"/>
-            </w:tcBorders>
-            <w:vAlign w:val="center"/>
-            <w:hideMark/>
-          </w:tcPr>
-          <w:p>
-            <w:pPr>
-              <w:spacing w:after="0" w:line="240" w:lineRule="auto"/>
-              <w:rPr>
-                <w:rFonts w:ascii="Times New Roman" w:eastAsia="Times New Roman" w:hAnsi="Times New Roman" w:cs="Times New Roman"/>
-                <w:sz w:val="24"/>
-                <w:szCs w:val="24"/>
-                <w:lang w:eastAsia="fr-FR"/>
-              </w:rPr>
-            </w:pPr>
-          </w:p>
-        </w:tc>
         <w:tc>
           <w:tcPr>
             <w:tcW w:w="6394" w:type="dxa"/>
@@ -1338,35 +1153,9 @@
       <w:tr>
         <w:trPr>
           <w:gridAfter w:val="4"/>
-          <w:wAfter w:w="1408" w:type="dxa"/>
+          <w:wAfter w:w="3905" w:type="dxa"/>
           <w:trHeight w:val="285"/>
         </w:trPr>
-        <w:tc>
-          <w:tcPr>
-            <w:tcW w:w="308" w:type="dxa"/>
-            <w:gridSpan w:val="2"/>
-            <w:vMerge/>
-            <w:tcBorders>
-              <w:top w:val="nil"/>
-              <w:left w:val="nil"/>
-              <w:bottom w:val="nil"/>
-              <w:right w:val="nil"/>
-            </w:tcBorders>
-            <w:vAlign w:val="center"/>
-            <w:hideMark/>
-          </w:tcPr>
-          <w:p>
-            <w:pPr>
-              <w:spacing w:after="0" w:line="240" w:lineRule="auto"/>
-              <w:rPr>
-                <w:rFonts w:ascii="Times New Roman" w:eastAsia="Times New Roman" w:hAnsi="Times New Roman" w:cs="Times New Roman"/>
-                <w:sz w:val="24"/>
-                <w:szCs w:val="24"/>
-                <w:lang w:eastAsia="fr-FR"/>
-              </w:rPr>
-            </w:pPr>
-          </w:p>
-        </w:tc>
         <w:tc>
           <w:tcPr>
             <w:tcW w:w="6394" w:type="dxa"/>
@@ -1439,37 +1228,9 @@
       <w:tr>
         <w:trPr>
           <w:gridAfter w:val="3"/>
-          <w:wAfter w:w="1330" w:type="dxa"/>
+          <w:wAfter w:w="3827" w:type="dxa"/>
           <w:trHeight w:val="255"/>
         </w:trPr>
-        <w:tc>
-          <w:tcPr>
-            <w:tcW w:w="308" w:type="dxa"/>
-            <w:gridSpan w:val="2"/>
-            <w:vMerge w:val="restart"/>
-            <w:tcBorders>
-              <w:top w:val="nil"/>
-              <w:left w:val="nil"/>
-              <w:bottom w:val="nil"/>
-              <w:right w:val="nil"/>
-            </w:tcBorders>
-            <w:shd w:val="clear" w:color="auto" w:fill="auto"/>
-            <w:noWrap/>
-            <w:vAlign w:val="bottom"/>
-            <w:hideMark/>
-          </w:tcPr>
-          <w:p>
-            <w:pPr>
-              <w:spacing w:after="0" w:line="240" w:lineRule="auto"/>
-              <w:rPr>
-                <w:rFonts w:ascii="Times New Roman" w:eastAsia="Times New Roman" w:hAnsi="Times New Roman" w:cs="Times New Roman"/>
-                <w:sz w:val="24"/>
-                <w:szCs w:val="24"/>
-                <w:lang w:eastAsia="fr-FR"/>
-              </w:rPr>
-            </w:pPr>
-          </w:p>
-        </w:tc>
         <w:tc>
           <w:tcPr>
             <w:tcW w:w="2823" w:type="dxa"/>
@@ -1654,35 +1415,9 @@
       <w:tr>
         <w:trPr>
           <w:gridAfter w:val="3"/>
-          <w:wAfter w:w="1330" w:type="dxa"/>
+          <w:wAfter w:w="3827" w:type="dxa"/>
           <w:trHeight w:val="270"/>
         </w:trPr>
-        <w:tc>
-          <w:tcPr>
-            <w:tcW w:w="308" w:type="dxa"/>
-            <w:gridSpan w:val="2"/>
-            <w:vMerge/>
-            <w:tcBorders>
-              <w:top w:val="nil"/>
-              <w:left w:val="nil"/>
-              <w:bottom w:val="nil"/>
-              <w:right w:val="nil"/>
-            </w:tcBorders>
-            <w:vAlign w:val="center"/>
-            <w:hideMark/>
-          </w:tcPr>
-          <w:p>
-            <w:pPr>
-              <w:spacing w:after="0" w:line="240" w:lineRule="auto"/>
-              <w:rPr>
-                <w:rFonts w:ascii="Times New Roman" w:eastAsia="Times New Roman" w:hAnsi="Times New Roman" w:cs="Times New Roman"/>
-                <w:sz w:val="24"/>
-                <w:szCs w:val="24"/>
-                <w:lang w:eastAsia="fr-FR"/>
-              </w:rPr>
-            </w:pPr>
-          </w:p>
-        </w:tc>
         <w:tc>
           <w:tcPr>
             <w:tcW w:w="2823" w:type="dxa"/>
@@ -1863,37 +1598,11 @@
       <w:tr>
         <w:trPr>
           <w:gridAfter w:val="3"/>
-          <w:wAfter w:w="1330" w:type="dxa"/>
+          <w:wAfter w:w="3827" w:type="dxa"/>
           <w:trHeight w:val="270"/>
         </w:trPr>
         <w:tc>
           <w:tcPr>
-            <w:tcW w:w="308" w:type="dxa"/>
-            <w:gridSpan w:val="2"/>
-            <w:vMerge/>
-            <w:tcBorders>
-              <w:top w:val="nil"/>
-              <w:left w:val="nil"/>
-              <w:bottom w:val="nil"/>
-              <w:right w:val="nil"/>
-            </w:tcBorders>
-            <w:vAlign w:val="center"/>
-            <w:hideMark/>
-          </w:tcPr>
-          <w:p>
-            <w:pPr>
-              <w:spacing w:after="0" w:line="240" w:lineRule="auto"/>
-              <w:rPr>
-                <w:rFonts w:ascii="Times New Roman" w:eastAsia="Times New Roman" w:hAnsi="Times New Roman" w:cs="Times New Roman"/>
-                <w:sz w:val="24"/>
-                <w:szCs w:val="24"/>
-                <w:lang w:eastAsia="fr-FR"/>
-              </w:rPr>
-            </w:pPr>
-          </w:p>
-        </w:tc>
-        <w:tc>
-          <w:tcPr>
             <w:tcW w:w="2823" w:type="dxa"/>
             <w:gridSpan w:val="2"/>
             <w:tcBorders>
@@ -1993,18 +1702,18 @@
                 <w:color w:val="000000"/>
                 <w:sz w:val="20"/>
                 <w:szCs w:val="20"/>
-                <w:lang w:eastAsia="fr-FR"/>
-              </w:rPr>
-            </w:pPr>
-            <w:r>
-              <w:rPr>
-                <w:rFonts w:ascii="Century Gothic" w:eastAsia="Times New Roman" w:hAnsi="Century Gothic" w:cs="Arial"/>
-                <w:b/>
-                <w:bCs/>
-                <w:color w:val="000000"/>
-                <w:sz w:val="20"/>
-                <w:szCs w:val="20"/>
-                <w:lang w:eastAsia="fr-FR"/>
+                <w:lang w:val="en-US" w:eastAsia="fr-FR"/>
+              </w:rPr>
+            </w:pPr>
+            <w:r>
+              <w:rPr>
+                <w:rFonts w:ascii="Century Gothic" w:eastAsia="Times New Roman" w:hAnsi="Century Gothic" w:cs="Arial"/>
+                <w:b/>
+                <w:bCs/>
+                <w:color w:val="000000"/>
+                <w:sz w:val="20"/>
+                <w:szCs w:val="20"/>
+                <w:lang w:val="en-US" w:eastAsia="fr-FR"/>
               </w:rPr>
               <w:t xml:space="preserve">Base U.R.S.S.A.F. : </w:t>
             </w:r>
@@ -2056,35 +1765,9 @@
       <w:tr>
         <w:trPr>
           <w:gridAfter w:val="2"/>
-          <w:wAfter w:w="1225" w:type="dxa"/>
+          <w:wAfter w:w="3722" w:type="dxa"/>
           <w:trHeight w:val="270"/>
         </w:trPr>
-        <w:tc>
-          <w:tcPr>
-            <w:tcW w:w="308" w:type="dxa"/>
-            <w:gridSpan w:val="2"/>
-            <w:vMerge/>
-            <w:tcBorders>
-              <w:top w:val="nil"/>
-              <w:left w:val="nil"/>
-              <w:bottom w:val="nil"/>
-              <w:right w:val="nil"/>
-            </w:tcBorders>
-            <w:vAlign w:val="center"/>
-            <w:hideMark/>
-          </w:tcPr>
-          <w:p>
-            <w:pPr>
-              <w:spacing w:after="0" w:line="240" w:lineRule="auto"/>
-              <w:rPr>
-                <w:rFonts w:ascii="Times New Roman" w:eastAsia="Times New Roman" w:hAnsi="Times New Roman" w:cs="Times New Roman"/>
-                <w:sz w:val="24"/>
-                <w:szCs w:val="24"/>
-                <w:lang w:eastAsia="fr-FR"/>
-              </w:rPr>
-            </w:pPr>
-          </w:p>
-        </w:tc>
         <w:tc>
           <w:tcPr>
             <w:tcW w:w="2823" w:type="dxa"/>
@@ -2312,35 +1995,9 @@
       <w:tr>
         <w:trPr>
           <w:gridAfter w:val="2"/>
-          <w:wAfter w:w="1225" w:type="dxa"/>
+          <w:wAfter w:w="3722" w:type="dxa"/>
           <w:trHeight w:val="255"/>
         </w:trPr>
-        <w:tc>
-          <w:tcPr>
-            <w:tcW w:w="308" w:type="dxa"/>
-            <w:gridSpan w:val="2"/>
-            <w:vMerge/>
-            <w:tcBorders>
-              <w:top w:val="nil"/>
-              <w:left w:val="nil"/>
-              <w:bottom w:val="nil"/>
-              <w:right w:val="nil"/>
-            </w:tcBorders>
-            <w:vAlign w:val="center"/>
-            <w:hideMark/>
-          </w:tcPr>
-          <w:p>
-            <w:pPr>
-              <w:spacing w:after="0" w:line="240" w:lineRule="auto"/>
-              <w:rPr>
-                <w:rFonts w:ascii="Times New Roman" w:eastAsia="Times New Roman" w:hAnsi="Times New Roman" w:cs="Times New Roman"/>
-                <w:sz w:val="24"/>
-                <w:szCs w:val="24"/>
-                <w:lang w:eastAsia="fr-FR"/>
-              </w:rPr>
-            </w:pPr>
-          </w:p>
-        </w:tc>
         <w:tc>
           <w:tcPr>
             <w:tcW w:w="2823" w:type="dxa"/>
@@ -2583,34 +2240,7 @@
         </w:trPr>
         <w:tc>
           <w:tcPr>
-            <w:tcW w:w="176" w:type="dxa"/>
-            <w:vMerge w:val="restart"/>
-            <w:tcBorders>
-              <w:top w:val="nil"/>
-              <w:left w:val="nil"/>
-              <w:bottom w:val="nil"/>
-              <w:right w:val="nil"/>
-            </w:tcBorders>
-            <w:shd w:val="clear" w:color="auto" w:fill="auto"/>
-            <w:noWrap/>
-            <w:vAlign w:val="bottom"/>
-            <w:hideMark/>
-          </w:tcPr>
-          <w:p>
-            <w:pPr>
-              <w:rPr>
-                <w:rFonts w:ascii="Times New Roman" w:eastAsia="Times New Roman" w:hAnsi="Times New Roman" w:cs="Times New Roman"/>
-                <w:sz w:val="24"/>
-                <w:szCs w:val="24"/>
-                <w:lang w:eastAsia="fr-FR"/>
-              </w:rPr>
-            </w:pPr>
-          </w:p>
-        </w:tc>
-        <w:tc>
-          <w:tcPr>
             <w:tcW w:w="2075" w:type="dxa"/>
-            <w:gridSpan w:val="2"/>
             <w:tcBorders>
               <w:top w:val="single" w:sz="4" w:space="0" w:color="000000"/>
               <w:left w:val="single" w:sz="4" w:space="0" w:color="000000"/>
@@ -2628,16 +2258,16 @@
               <w:jc w:val="center"/>
               <w:rPr>
                 <w:rFonts w:ascii="Century Gothic" w:eastAsia="Times New Roman" w:hAnsi="Century Gothic" w:cs="Arial"/>
-                <w:color w:val="FFFFFF"/>
-                <w:sz w:val="20"/>
-                <w:szCs w:val="20"/>
-                <w:lang w:eastAsia="fr-FR"/>
-              </w:rPr>
-            </w:pPr>
-            <w:r>
-              <w:rPr>
-                <w:rFonts w:ascii="Century Gothic" w:eastAsia="Times New Roman" w:hAnsi="Century Gothic" w:cs="Arial"/>
-                <w:color w:val="FFFFFF"/>
+                <w:color w:val="000000"/>
+                <w:sz w:val="20"/>
+                <w:szCs w:val="20"/>
+                <w:lang w:eastAsia="fr-FR"/>
+              </w:rPr>
+            </w:pPr>
+            <w:r>
+              <w:rPr>
+                <w:rFonts w:ascii="Century Gothic" w:eastAsia="Times New Roman" w:hAnsi="Century Gothic" w:cs="Arial"/>
+                <w:color w:val="000000"/>
                 <w:sz w:val="20"/>
                 <w:szCs w:val="20"/>
                 <w:lang w:eastAsia="fr-FR"/>
@@ -2730,7 +2360,7 @@
         </w:tc>
         <w:tc>
           <w:tcPr>
-            <w:tcW w:w="4095" w:type="dxa"/>
+            <w:tcW w:w="6460" w:type="dxa"/>
             <w:gridSpan w:val="5"/>
             <w:tcBorders>
               <w:top w:val="single" w:sz="4" w:space="0" w:color="000000"/>
@@ -2778,37 +2408,11 @@
         </w:trPr>
         <w:tc>
           <w:tcPr>
-            <w:tcW w:w="176" w:type="dxa"/>
-            <w:vMerge/>
-            <w:tcBorders>
-              <w:top w:val="nil"/>
-              <w:left w:val="nil"/>
-              <w:bottom w:val="nil"/>
-              <w:right w:val="nil"/>
-            </w:tcBorders>
-            <w:vAlign w:val="center"/>
-            <w:hideMark/>
-          </w:tcPr>
-          <w:p>
-            <w:pPr>
-              <w:spacing w:after="0" w:line="240" w:lineRule="auto"/>
-              <w:rPr>
-                <w:rFonts w:ascii="Times New Roman" w:eastAsia="Times New Roman" w:hAnsi="Times New Roman" w:cs="Times New Roman"/>
-                <w:sz w:val="24"/>
-                <w:szCs w:val="24"/>
-                <w:lang w:eastAsia="fr-FR"/>
-              </w:rPr>
-            </w:pPr>
-          </w:p>
-        </w:tc>
-        <w:tc>
-          <w:tcPr>
             <w:tcW w:w="2075" w:type="dxa"/>
-            <w:gridSpan w:val="2"/>
             <w:tcBorders>
               <w:top w:val="nil"/>
               <w:left w:val="single" w:sz="4" w:space="0" w:color="000000"/>
-              <w:bottom w:val="nil"/>
+              <w:bottom w:val="single" w:sz="4" w:space="0" w:color="auto"/>
               <w:right w:val="single" w:sz="4" w:space="0" w:color="000000"/>
             </w:tcBorders>
             <w:shd w:val="clear" w:color="000000" w:fill="666666"/>
@@ -2821,16 +2425,16 @@
               <w:jc w:val="center"/>
               <w:rPr>
                 <w:rFonts w:ascii="Century Gothic" w:eastAsia="Times New Roman" w:hAnsi="Century Gothic" w:cs="Arial"/>
-                <w:color w:val="FFFFFF"/>
-                <w:sz w:val="20"/>
-                <w:szCs w:val="20"/>
-                <w:lang w:eastAsia="fr-FR"/>
-              </w:rPr>
-            </w:pPr>
-            <w:r>
-              <w:rPr>
-                <w:rFonts w:ascii="Century Gothic" w:eastAsia="Times New Roman" w:hAnsi="Century Gothic" w:cs="Arial"/>
-                <w:color w:val="FFFFFF"/>
+                <w:color w:val="000000"/>
+                <w:sz w:val="20"/>
+                <w:szCs w:val="20"/>
+                <w:lang w:eastAsia="fr-FR"/>
+              </w:rPr>
+            </w:pPr>
+            <w:r>
+              <w:rPr>
+                <w:rFonts w:ascii="Century Gothic" w:eastAsia="Times New Roman" w:hAnsi="Century Gothic" w:cs="Arial"/>
+                <w:color w:val="000000"/>
                 <w:sz w:val="20"/>
                 <w:szCs w:val="20"/>
                 <w:lang w:eastAsia="fr-FR"/>
@@ -2846,7 +2450,7 @@
             <w:tcBorders>
               <w:top w:val="nil"/>
               <w:left w:val="nil"/>
-              <w:bottom w:val="nil"/>
+              <w:bottom w:val="single" w:sz="4" w:space="0" w:color="auto"/>
               <w:right w:val="single" w:sz="4" w:space="0" w:color="000000"/>
             </w:tcBorders>
             <w:shd w:val="clear" w:color="000000" w:fill="666666"/>
@@ -2885,7 +2489,7 @@
             <w:tcBorders>
               <w:top w:val="nil"/>
               <w:left w:val="nil"/>
-              <w:bottom w:val="single" w:sz="4" w:space="0" w:color="000000"/>
+              <w:bottom w:val="single" w:sz="4" w:space="0" w:color="auto"/>
               <w:right w:val="single" w:sz="4" w:space="0" w:color="000000"/>
             </w:tcBorders>
             <w:shd w:val="clear" w:color="000000" w:fill="666666"/>
@@ -2924,7 +2528,7 @@
             <w:tcBorders>
               <w:top w:val="nil"/>
               <w:left w:val="nil"/>
-              <w:bottom w:val="single" w:sz="4" w:space="0" w:color="000000"/>
+              <w:bottom w:val="single" w:sz="4" w:space="0" w:color="auto"/>
               <w:right w:val="single" w:sz="4" w:space="0" w:color="000000"/>
             </w:tcBorders>
             <w:shd w:val="clear" w:color="000000" w:fill="666666"/>
@@ -2963,7 +2567,7 @@
             <w:tcBorders>
               <w:top w:val="nil"/>
               <w:left w:val="nil"/>
-              <w:bottom w:val="single" w:sz="4" w:space="0" w:color="000000"/>
+              <w:bottom w:val="single" w:sz="4" w:space="0" w:color="auto"/>
               <w:right w:val="single" w:sz="4" w:space="0" w:color="000000"/>
             </w:tcBorders>
             <w:shd w:val="clear" w:color="000000" w:fill="666666"/>
@@ -2997,11 +2601,11 @@
         </w:tc>
         <w:tc>
           <w:tcPr>
-            <w:tcW w:w="1135" w:type="dxa"/>
-            <w:tcBorders>
-              <w:top w:val="nil"/>
-              <w:left w:val="nil"/>
-              <w:bottom w:val="single" w:sz="4" w:space="0" w:color="000000"/>
+            <w:tcW w:w="3500" w:type="dxa"/>
+            <w:tcBorders>
+              <w:top w:val="nil"/>
+              <w:left w:val="nil"/>
+              <w:bottom w:val="single" w:sz="4" w:space="0" w:color="auto"/>
               <w:right w:val="single" w:sz="4" w:space="0" w:color="000000"/>
             </w:tcBorders>
             <w:shd w:val="clear" w:color="000000" w:fill="666666"/>
@@ -3040,55 +2644,39 @@
         </w:trPr>
         <w:tc>
           <w:tcPr>
-            <w:tcW w:w="176" w:type="dxa"/>
-            <w:vMerge/>
-            <w:tcBorders>
-              <w:top w:val="nil"/>
-              <w:left w:val="nil"/>
-              <w:bottom w:val="nil"/>
-              <w:right w:val="nil"/>
-            </w:tcBorders>
-            <w:vAlign w:val="center"/>
-            <w:hideMark/>
-          </w:tcPr>
-          <w:p>
-            <w:pPr>
-              <w:spacing w:after="0" w:line="240" w:lineRule="auto"/>
-              <w:rPr>
-                <w:rFonts w:ascii="Times New Roman" w:eastAsia="Times New Roman" w:hAnsi="Times New Roman" w:cs="Times New Roman"/>
-                <w:sz w:val="24"/>
-                <w:szCs w:val="24"/>
-                <w:lang w:eastAsia="fr-FR"/>
-              </w:rPr>
-            </w:pPr>
-          </w:p>
-        </w:tc>
-        <w:tc>
-          <w:tcPr>
             <w:tcW w:w="2075" w:type="dxa"/>
-            <w:gridSpan w:val="2"/>
-            <w:tcBorders>
-              <w:top w:val="single" w:sz="4" w:space="0" w:color="000000"/>
-              <w:left w:val="single" w:sz="4" w:space="0" w:color="000000"/>
-              <w:bottom w:val="nil"/>
-              <w:right w:val="single" w:sz="4" w:space="0" w:color="000000"/>
-            </w:tcBorders>
-            <w:shd w:val="clear" w:color="auto" w:fill="auto"/>
-            <w:noWrap/>
-            <w:vAlign w:val="bottom"/>
-            <w:hideMark/>
-          </w:tcPr>
-          <w:p>
-            <w:pPr>
-              <w:spacing w:after="0" w:line="240" w:lineRule="auto"/>
-              <w:rPr>
-                <w:rFonts w:ascii="Century Gothic" w:eastAsia="Times New Roman" w:hAnsi="Century Gothic" w:cs="Arial"/>
-                <w:color w:val="000000"/>
-                <w:sz w:val="20"/>
-                <w:szCs w:val="20"/>
-                <w:lang w:eastAsia="fr-FR"/>
-              </w:rPr>
-            </w:pPr>
+            <w:tcBorders>
+              <w:top w:val="single" w:sz="4" w:space="0" w:color="auto"/>
+              <w:left w:val="single" w:sz="4" w:space="0" w:color="auto"/>
+              <w:bottom w:val="single" w:sz="4" w:space="0" w:color="auto"/>
+              <w:right w:val="single" w:sz="4" w:space="0" w:color="auto"/>
+            </w:tcBorders>
+            <w:shd w:val="clear" w:color="auto" w:fill="auto"/>
+            <w:noWrap/>
+            <w:vAlign w:val="bottom"/>
+            <w:hideMark/>
+          </w:tcPr>
+          <w:p>
+            <w:pPr>
+              <w:spacing w:after="0" w:line="240" w:lineRule="auto"/>
+              <w:rPr>
+                <w:rFonts w:ascii="Century Gothic" w:eastAsia="Times New Roman" w:hAnsi="Century Gothic" w:cs="Arial"/>
+                <w:color w:val="000000"/>
+                <w:sz w:val="20"/>
+                <w:szCs w:val="20"/>
+                <w:lang w:eastAsia="fr-FR"/>
+              </w:rPr>
+            </w:pPr>
+            <w:r>
+              <w:rPr>
+                <w:rFonts w:ascii="Century Gothic" w:eastAsia="Times New Roman" w:hAnsi="Century Gothic" w:cs="Arial"/>
+                <w:color w:val="000000"/>
+                <w:sz w:val="20"/>
+                <w:szCs w:val="20"/>
+                <w:lang w:eastAsia="fr-FR"/>
+              </w:rPr>
+              <w:t xml:space="preserve">{% for cotisation in bv.cotisationURSSAF %}</w:t>
+            </w:r>
             <w:r>
               <w:rPr>
                 <w:rFonts w:ascii="Century Gothic" w:eastAsia="Times New Roman" w:hAnsi="Century Gothic" w:cs="Arial"/>
@@ -3106,10 +2694,10 @@
             <w:tcW w:w="2600" w:type="dxa"/>
             <w:gridSpan w:val="4"/>
             <w:tcBorders>
-              <w:top w:val="single" w:sz="4" w:space="0" w:color="000000"/>
-              <w:left w:val="nil"/>
-              <w:bottom w:val="nil"/>
-              <w:right w:val="single" w:sz="4" w:space="0" w:color="000000"/>
+              <w:top w:val="single" w:sz="4" w:space="0" w:color="auto"/>
+              <w:left w:val="single" w:sz="4" w:space="0" w:color="auto"/>
+              <w:bottom w:val="single" w:sz="4" w:space="0" w:color="auto"/>
+              <w:right w:val="single" w:sz="4" w:space="0" w:color="auto"/>
             </w:tcBorders>
             <w:shd w:val="clear" w:color="auto" w:fill="auto"/>
             <w:noWrap/>
@@ -3145,10 +2733,10 @@
             <w:tcW w:w="3230" w:type="dxa"/>
             <w:gridSpan w:val="5"/>
             <w:tcBorders>
-              <w:top w:val="nil"/>
-              <w:left w:val="nil"/>
-              <w:bottom w:val="nil"/>
-              <w:right w:val="single" w:sz="4" w:space="0" w:color="000000"/>
+              <w:top w:val="single" w:sz="4" w:space="0" w:color="auto"/>
+              <w:left w:val="single" w:sz="4" w:space="0" w:color="auto"/>
+              <w:bottom w:val="single" w:sz="4" w:space="0" w:color="auto"/>
+              <w:right w:val="single" w:sz="4" w:space="0" w:color="auto"/>
             </w:tcBorders>
             <w:shd w:val="clear" w:color="auto" w:fill="auto"/>
             <w:noWrap/>
@@ -3184,10 +2772,10 @@
             <w:tcW w:w="3275" w:type="dxa"/>
             <w:gridSpan w:val="3"/>
             <w:tcBorders>
-              <w:top w:val="nil"/>
-              <w:left w:val="nil"/>
-              <w:bottom w:val="nil"/>
-              <w:right w:val="single" w:sz="4" w:space="0" w:color="000000"/>
+              <w:top w:val="single" w:sz="4" w:space="0" w:color="auto"/>
+              <w:left w:val="single" w:sz="4" w:space="0" w:color="auto"/>
+              <w:bottom w:val="single" w:sz="4" w:space="0" w:color="auto"/>
+              <w:right w:val="single" w:sz="4" w:space="0" w:color="auto"/>
             </w:tcBorders>
             <w:shd w:val="clear" w:color="auto" w:fill="auto"/>
             <w:noWrap/>
@@ -3223,10 +2811,10 @@
             <w:tcW w:w="2960" w:type="dxa"/>
             <w:gridSpan w:val="4"/>
             <w:tcBorders>
-              <w:top w:val="nil"/>
-              <w:left w:val="nil"/>
-              <w:bottom w:val="nil"/>
-              <w:right w:val="single" w:sz="4" w:space="0" w:color="000000"/>
+              <w:top w:val="single" w:sz="4" w:space="0" w:color="auto"/>
+              <w:left w:val="single" w:sz="4" w:space="0" w:color="auto"/>
+              <w:bottom w:val="single" w:sz="4" w:space="0" w:color="auto"/>
+              <w:right w:val="single" w:sz="4" w:space="0" w:color="auto"/>
             </w:tcBorders>
             <w:shd w:val="clear" w:color="auto" w:fill="auto"/>
             <w:noWrap/>
@@ -3260,12 +2848,12 @@
         </w:tc>
         <w:tc>
           <w:tcPr>
-            <w:tcW w:w="1135" w:type="dxa"/>
-            <w:tcBorders>
-              <w:top w:val="nil"/>
-              <w:left w:val="nil"/>
-              <w:bottom w:val="nil"/>
-              <w:right w:val="single" w:sz="4" w:space="0" w:color="000000"/>
+            <w:tcW w:w="3500" w:type="dxa"/>
+            <w:tcBorders>
+              <w:top w:val="single" w:sz="4" w:space="0" w:color="auto"/>
+              <w:left w:val="single" w:sz="4" w:space="0" w:color="auto"/>
+              <w:bottom w:val="single" w:sz="4" w:space="0" w:color="auto"/>
+              <w:right w:val="single" w:sz="4" w:space="0" w:color="auto"/>
             </w:tcBorders>
             <w:shd w:val="clear" w:color="auto" w:fill="auto"/>
             <w:noWrap/>
@@ -3304,68 +2892,39 @@
         </w:trPr>
         <w:tc>
           <w:tcPr>
-            <w:tcW w:w="176" w:type="dxa"/>
-            <w:vMerge/>
-            <w:tcBorders>
-              <w:top w:val="nil"/>
-              <w:left w:val="nil"/>
-              <w:bottom w:val="nil"/>
-              <w:right w:val="nil"/>
-            </w:tcBorders>
-            <w:vAlign w:val="center"/>
-            <w:hideMark/>
-          </w:tcPr>
-          <w:p>
-            <w:pPr>
-              <w:spacing w:after="0" w:line="240" w:lineRule="auto"/>
-              <w:rPr>
-                <w:rFonts w:ascii="Times New Roman" w:eastAsia="Times New Roman" w:hAnsi="Times New Roman" w:cs="Times New Roman"/>
-                <w:sz w:val="24"/>
-                <w:szCs w:val="24"/>
-                <w:lang w:eastAsia="fr-FR"/>
-              </w:rPr>
-            </w:pPr>
-          </w:p>
-        </w:tc>
-        <w:tc>
-          <w:tcPr>
             <w:tcW w:w="2075" w:type="dxa"/>
-            <w:gridSpan w:val="2"/>
-            <w:tcBorders>
-              <w:top w:val="single" w:sz="4" w:space="0" w:color="000000"/>
-              <w:left w:val="single" w:sz="4" w:space="0" w:color="000000"/>
-              <w:bottom w:val="single" w:sz="4" w:space="0" w:color="000000"/>
-              <w:right w:val="single" w:sz="4" w:space="0" w:color="000000"/>
-            </w:tcBorders>
-            <w:shd w:val="clear" w:color="000000" w:fill="C0C0C0"/>
-            <w:noWrap/>
-            <w:vAlign w:val="bottom"/>
-            <w:hideMark/>
-          </w:tcPr>
-          <w:p>
-            <w:pPr>
-              <w:spacing w:after="0" w:line="240" w:lineRule="auto"/>
-              <w:rPr>
-                <w:rFonts w:ascii="Century Gothic" w:eastAsia="Times New Roman" w:hAnsi="Century Gothic" w:cs="Arial"/>
-                <w:b/>
-                <w:bCs/>
-                <w:color w:val="000000"/>
-                <w:sz w:val="20"/>
-                <w:szCs w:val="20"/>
-                <w:lang w:eastAsia="fr-FR"/>
-              </w:rPr>
-            </w:pPr>
-            <w:r>
-              <w:rPr>
-                <w:rFonts w:ascii="Century Gothic" w:eastAsia="Times New Roman" w:hAnsi="Century Gothic" w:cs="Arial"/>
-                <w:b/>
-                <w:bCs/>
-                <w:color w:val="000000"/>
-                <w:sz w:val="20"/>
-                <w:szCs w:val="20"/>
-                <w:lang w:eastAsia="fr-FR"/>
-              </w:rPr>
-              <w:t>TOTAL DES COTISATIONS DUES (base URSSAF)</w:t>
+            <w:tcBorders>
+              <w:top w:val="single" w:sz="4" w:space="0" w:color="auto"/>
+              <w:left w:val="single" w:sz="4" w:space="0" w:color="auto"/>
+              <w:bottom w:val="single" w:sz="4" w:space="0" w:color="auto"/>
+              <w:right w:val="single" w:sz="4" w:space="0" w:color="auto"/>
+            </w:tcBorders>
+            <w:shd w:val="clear" w:color="auto" w:fill="auto"/>
+            <w:noWrap/>
+            <w:vAlign w:val="bottom"/>
+          </w:tcPr>
+          <w:p>
+            <w:pPr>
+              <w:spacing w:after="0" w:line="240" w:lineRule="auto"/>
+              <w:rPr>
+                <w:rFonts w:ascii="Century Gothic" w:eastAsia="Times New Roman" w:hAnsi="Century Gothic" w:cs="Arial"/>
+                <w:b/>
+                <w:bCs/>
+                <w:color w:val="000000"/>
+                <w:sz w:val="20"/>
+                <w:szCs w:val="20"/>
+                <w:lang w:eastAsia="fr-FR"/>
+              </w:rPr>
+            </w:pPr>
+            <w:r>
+              <w:rPr>
+                <w:rFonts w:ascii="Century Gothic" w:eastAsia="Times New Roman" w:hAnsi="Century Gothic" w:cs="Arial"/>
+                <w:color w:val="000000"/>
+                <w:sz w:val="20"/>
+                <w:szCs w:val="20"/>
+                <w:lang w:eastAsia="fr-FR"/>
+              </w:rPr>
+              <w:t>{%endfor %}</w:t>
             </w:r>
           </w:p>
         </w:tc>
@@ -3374,15 +2933,14 @@
             <w:tcW w:w="2600" w:type="dxa"/>
             <w:gridSpan w:val="4"/>
             <w:tcBorders>
-              <w:top w:val="single" w:sz="4" w:space="0" w:color="000000"/>
-              <w:left w:val="nil"/>
-              <w:bottom w:val="single" w:sz="4" w:space="0" w:color="000000"/>
-              <w:right w:val="single" w:sz="4" w:space="0" w:color="000000"/>
-            </w:tcBorders>
-            <w:shd w:val="clear" w:color="000000" w:fill="C0C0C0"/>
-            <w:noWrap/>
-            <w:vAlign w:val="bottom"/>
-            <w:hideMark/>
+              <w:top w:val="single" w:sz="4" w:space="0" w:color="auto"/>
+              <w:left w:val="single" w:sz="4" w:space="0" w:color="auto"/>
+              <w:bottom w:val="single" w:sz="4" w:space="0" w:color="auto"/>
+              <w:right w:val="single" w:sz="4" w:space="0" w:color="auto"/>
+            </w:tcBorders>
+            <w:shd w:val="clear" w:color="auto" w:fill="auto"/>
+            <w:noWrap/>
+            <w:vAlign w:val="bottom"/>
           </w:tcPr>
           <w:p>
             <w:pPr>
@@ -3395,20 +2953,18 @@
                 <w:color w:val="000000"/>
                 <w:sz w:val="20"/>
                 <w:szCs w:val="20"/>
-                <w:lang w:eastAsia="fr-FR"/>
-              </w:rPr>
-            </w:pPr>
-            <w:r>
-              <w:rPr>
-                <w:rFonts w:ascii="Century Gothic" w:eastAsia="Times New Roman" w:hAnsi="Century Gothic" w:cs="Arial"/>
-                <w:b/>
-                <w:bCs/>
-                <w:color w:val="000000"/>
-                <w:sz w:val="20"/>
-                <w:szCs w:val="20"/>
-                <w:lang w:eastAsia="fr-FR"/>
-              </w:rPr>
-              <w:t>{{ bv.assietteDesCotisations | money }}</w:t>
+                <w:lang w:val="en-GB" w:eastAsia="fr-FR"/>
+              </w:rPr>
+            </w:pPr>
+            <w:r>
+              <w:rPr>
+                <w:rFonts w:ascii="Century Gothic" w:eastAsia="Times New Roman" w:hAnsi="Century Gothic" w:cs="Arial"/>
+                <w:color w:val="000000"/>
+                <w:sz w:val="20"/>
+                <w:szCs w:val="20"/>
+                <w:lang w:val="en-GB" w:eastAsia="fr-FR"/>
+              </w:rPr>
+              <w:t>{# a blank line to fix the for loop in an table which  corrupts the document #}</w:t>
             </w:r>
           </w:p>
         </w:tc>
@@ -3417,15 +2973,14 @@
             <w:tcW w:w="3230" w:type="dxa"/>
             <w:gridSpan w:val="5"/>
             <w:tcBorders>
-              <w:top w:val="single" w:sz="4" w:space="0" w:color="000000"/>
-              <w:left w:val="nil"/>
-              <w:bottom w:val="single" w:sz="4" w:space="0" w:color="000000"/>
-              <w:right w:val="single" w:sz="4" w:space="0" w:color="000000"/>
-            </w:tcBorders>
-            <w:shd w:val="clear" w:color="000000" w:fill="C0C0C0"/>
-            <w:noWrap/>
-            <w:vAlign w:val="bottom"/>
-            <w:hideMark/>
+              <w:top w:val="single" w:sz="4" w:space="0" w:color="auto"/>
+              <w:left w:val="single" w:sz="4" w:space="0" w:color="auto"/>
+              <w:bottom w:val="single" w:sz="4" w:space="0" w:color="auto"/>
+              <w:right w:val="single" w:sz="4" w:space="0" w:color="auto"/>
+            </w:tcBorders>
+            <w:shd w:val="clear" w:color="auto" w:fill="auto"/>
+            <w:noWrap/>
+            <w:vAlign w:val="bottom"/>
           </w:tcPr>
           <w:p>
             <w:pPr>
@@ -3439,33 +2994,9 @@
                 <w:color w:val="000000"/>
                 <w:sz w:val="20"/>
                 <w:szCs w:val="20"/>
-                <w:lang w:eastAsia="fr-FR"/>
-              </w:rPr>
-            </w:pPr>
-            <w:r>
-              <w:rPr>
-                <w:rFonts w:ascii="Century Gothic" w:eastAsia="Times New Roman" w:hAnsi="Century Gothic" w:cs="Arial"/>
-                <w:b/>
-                <w:bCs/>
-                <w:color w:val="000000"/>
-                <w:sz w:val="20"/>
-                <w:szCs w:val="20"/>
-                <w:lang w:eastAsia="fr-FR"/>
-              </w:rPr>
-              <w:t>{{ (bv.tauxPartJunior['baseURSSAF'] * 100) | money }}</w:t>
-            </w:r>
-            <w:r>
-              <w:rPr>
-                <w:rFonts w:ascii="Century Gothic" w:eastAsia="Times New Roman" w:hAnsi="Century Gothic" w:cs="Arial"/>
-                <w:b/>
-                <w:bCs/>
-                <w:color w:val="000000"/>
-                <w:sz w:val="20"/>
-                <w:szCs w:val="20"/>
-                <w:lang w:eastAsia="fr-FR"/>
-              </w:rPr>
-              <w:t>%</w:t>
-            </w:r>
+                <w:lang w:val="en-GB" w:eastAsia="fr-FR"/>
+              </w:rPr>
+            </w:pPr>
           </w:p>
         </w:tc>
         <w:tc>
@@ -3473,15 +3004,14 @@
             <w:tcW w:w="3275" w:type="dxa"/>
             <w:gridSpan w:val="3"/>
             <w:tcBorders>
-              <w:top w:val="single" w:sz="4" w:space="0" w:color="000000"/>
-              <w:left w:val="nil"/>
-              <w:bottom w:val="single" w:sz="4" w:space="0" w:color="000000"/>
-              <w:right w:val="single" w:sz="4" w:space="0" w:color="000000"/>
-            </w:tcBorders>
-            <w:shd w:val="clear" w:color="000000" w:fill="C0C0C0"/>
-            <w:noWrap/>
-            <w:vAlign w:val="bottom"/>
-            <w:hideMark/>
+              <w:top w:val="single" w:sz="4" w:space="0" w:color="auto"/>
+              <w:left w:val="single" w:sz="4" w:space="0" w:color="auto"/>
+              <w:bottom w:val="single" w:sz="4" w:space="0" w:color="auto"/>
+              <w:right w:val="single" w:sz="4" w:space="0" w:color="auto"/>
+            </w:tcBorders>
+            <w:shd w:val="clear" w:color="auto" w:fill="auto"/>
+            <w:noWrap/>
+            <w:vAlign w:val="bottom"/>
           </w:tcPr>
           <w:p>
             <w:pPr>
@@ -3498,18 +3028,6 @@
                 <w:lang w:val="en-GB" w:eastAsia="fr-FR"/>
               </w:rPr>
             </w:pPr>
-            <w:r>
-              <w:rPr>
-                <w:rFonts w:ascii="Century Gothic" w:eastAsia="Times New Roman" w:hAnsi="Century Gothic" w:cs="Arial"/>
-                <w:b/>
-                <w:bCs/>
-                <w:color w:val="000000"/>
-                <w:sz w:val="20"/>
-                <w:szCs w:val="20"/>
-                <w:lang w:val="en-GB" w:eastAsia="fr-FR"/>
-              </w:rPr>
-              <w:t>{{ bv.partJunior(true)['baseURSSAF'] | money }}</w:t>
-            </w:r>
           </w:p>
         </w:tc>
         <w:tc>
@@ -3517,15 +3035,14 @@
             <w:tcW w:w="2960" w:type="dxa"/>
             <w:gridSpan w:val="4"/>
             <w:tcBorders>
-              <w:top w:val="single" w:sz="4" w:space="0" w:color="000000"/>
-              <w:left w:val="nil"/>
-              <w:bottom w:val="single" w:sz="4" w:space="0" w:color="000000"/>
-              <w:right w:val="single" w:sz="4" w:space="0" w:color="000000"/>
-            </w:tcBorders>
-            <w:shd w:val="clear" w:color="000000" w:fill="C0C0C0"/>
-            <w:noWrap/>
-            <w:vAlign w:val="bottom"/>
-            <w:hideMark/>
+              <w:top w:val="single" w:sz="4" w:space="0" w:color="auto"/>
+              <w:left w:val="single" w:sz="4" w:space="0" w:color="auto"/>
+              <w:bottom w:val="single" w:sz="4" w:space="0" w:color="auto"/>
+              <w:right w:val="single" w:sz="4" w:space="0" w:color="auto"/>
+            </w:tcBorders>
+            <w:shd w:val="clear" w:color="auto" w:fill="auto"/>
+            <w:noWrap/>
+            <w:vAlign w:val="bottom"/>
           </w:tcPr>
           <w:p>
             <w:pPr>
@@ -3542,33 +3059,20 @@
                 <w:lang w:val="en-GB" w:eastAsia="fr-FR"/>
               </w:rPr>
             </w:pPr>
-            <w:r>
-              <w:rPr>
-                <w:rFonts w:ascii="Century Gothic" w:eastAsia="Times New Roman" w:hAnsi="Century Gothic" w:cs="Arial"/>
-                <w:b/>
-                <w:bCs/>
-                <w:color w:val="000000"/>
-                <w:sz w:val="20"/>
-                <w:szCs w:val="20"/>
-                <w:lang w:val="en-GB" w:eastAsia="fr-FR"/>
-              </w:rPr>
-              <w:t>{{ (bv.tauxPartEtu['baseURSSAF'] * 100) | money }}%</w:t>
-            </w:r>
-          </w:p>
-        </w:tc>
-        <w:tc>
-          <w:tcPr>
-            <w:tcW w:w="1135" w:type="dxa"/>
-            <w:tcBorders>
-              <w:top w:val="nil"/>
-              <w:left w:val="nil"/>
-              <w:bottom w:val="single" w:sz="4" w:space="0" w:color="000000"/>
-              <w:right w:val="single" w:sz="4" w:space="0" w:color="000000"/>
-            </w:tcBorders>
-            <w:shd w:val="clear" w:color="000000" w:fill="C0C0C0"/>
-            <w:noWrap/>
-            <w:vAlign w:val="bottom"/>
-            <w:hideMark/>
+          </w:p>
+        </w:tc>
+        <w:tc>
+          <w:tcPr>
+            <w:tcW w:w="3500" w:type="dxa"/>
+            <w:tcBorders>
+              <w:top w:val="single" w:sz="4" w:space="0" w:color="auto"/>
+              <w:left w:val="single" w:sz="4" w:space="0" w:color="auto"/>
+              <w:bottom w:val="single" w:sz="4" w:space="0" w:color="auto"/>
+              <w:right w:val="single" w:sz="4" w:space="0" w:color="auto"/>
+            </w:tcBorders>
+            <w:shd w:val="clear" w:color="auto" w:fill="auto"/>
+            <w:noWrap/>
+            <w:vAlign w:val="bottom"/>
           </w:tcPr>
           <w:p>
             <w:pPr>
@@ -3585,18 +3089,6 @@
                 <w:lang w:val="en-GB" w:eastAsia="fr-FR"/>
               </w:rPr>
             </w:pPr>
-            <w:r>
-              <w:rPr>
-                <w:rFonts w:ascii="Century Gothic" w:eastAsia="Times New Roman" w:hAnsi="Century Gothic" w:cs="Arial"/>
-                <w:b/>
-                <w:bCs/>
-                <w:color w:val="000000"/>
-                <w:sz w:val="20"/>
-                <w:szCs w:val="20"/>
-                <w:lang w:val="en-GB" w:eastAsia="fr-FR"/>
-              </w:rPr>
-              <w:t>{{ bv.partEtudiant(true)['baseURSSAF'] | money }}</w:t>
-            </w:r>
           </w:p>
         </w:tc>
       </w:tr>
@@ -3606,36 +3098,9 @@
         </w:trPr>
         <w:tc>
           <w:tcPr>
-            <w:tcW w:w="176" w:type="dxa"/>
-            <w:vMerge/>
-            <w:tcBorders>
-              <w:top w:val="nil"/>
-              <w:left w:val="nil"/>
-              <w:bottom w:val="nil"/>
-              <w:right w:val="nil"/>
-            </w:tcBorders>
-            <w:vAlign w:val="center"/>
-            <w:hideMark/>
-          </w:tcPr>
-          <w:p>
-            <w:pPr>
-              <w:spacing w:after="0" w:line="240" w:lineRule="auto"/>
-              <w:rPr>
-                <w:rFonts w:ascii="Times New Roman" w:eastAsia="Times New Roman" w:hAnsi="Times New Roman" w:cs="Times New Roman"/>
-                <w:sz w:val="24"/>
-                <w:szCs w:val="24"/>
-                <w:lang w:val="en-GB" w:eastAsia="fr-FR"/>
-              </w:rPr>
-            </w:pPr>
-          </w:p>
-        </w:tc>
-        <w:tc>
-          <w:tcPr>
             <w:tcW w:w="2075" w:type="dxa"/>
-            <w:gridSpan w:val="2"/>
-            <w:tcBorders>
-              <w:top w:val="single" w:sz="4" w:space="0" w:color="000000"/>
-              <w:left w:val="single" w:sz="4" w:space="0" w:color="000000"/>
+            <w:tcBorders>
+              <w:top w:val="single" w:sz="4" w:space="0" w:color="auto"/>
               <w:bottom w:val="single" w:sz="4" w:space="0" w:color="000000"/>
               <w:right w:val="single" w:sz="4" w:space="0" w:color="000000"/>
             </w:tcBorders>
@@ -3667,7 +3132,7 @@
                 <w:szCs w:val="20"/>
                 <w:lang w:eastAsia="fr-FR"/>
               </w:rPr>
-              <w:t>TOTAL DES COTISATIONS DUES (base brute)</w:t>
+              <w:t>TOTAL DES COTISATIONS DUES (base URSSAF)</w:t>
             </w:r>
           </w:p>
         </w:tc>
@@ -3676,7 +3141,7 @@
             <w:tcW w:w="2600" w:type="dxa"/>
             <w:gridSpan w:val="4"/>
             <w:tcBorders>
-              <w:top w:val="nil"/>
+              <w:top w:val="single" w:sz="4" w:space="0" w:color="auto"/>
               <w:left w:val="nil"/>
               <w:bottom w:val="single" w:sz="4" w:space="0" w:color="000000"/>
               <w:right w:val="single" w:sz="4" w:space="0" w:color="000000"/>
@@ -3710,7 +3175,7 @@
                 <w:szCs w:val="20"/>
                 <w:lang w:eastAsia="fr-FR"/>
               </w:rPr>
-              <w:t>{{bv.remunerationBrute | money }}</w:t>
+              <w:t>{{ bv.assietteDesCotisations | money }}</w:t>
             </w:r>
           </w:p>
         </w:tc>
@@ -3719,7 +3184,7 @@
             <w:tcW w:w="3230" w:type="dxa"/>
             <w:gridSpan w:val="5"/>
             <w:tcBorders>
-              <w:top w:val="nil"/>
+              <w:top w:val="single" w:sz="4" w:space="0" w:color="auto"/>
               <w:left w:val="nil"/>
               <w:bottom w:val="single" w:sz="4" w:space="0" w:color="000000"/>
               <w:right w:val="single" w:sz="4" w:space="0" w:color="000000"/>
@@ -3754,7 +3219,19 @@
                 <w:szCs w:val="20"/>
                 <w:lang w:eastAsia="fr-FR"/>
               </w:rPr>
-              <w:t>{{ (bv.tauxPartJunior['baseBrute'] * 100) | money }}</w:t>
+              <w:t>{{ (bv.tauxPartJunior['baseURSSAF'] * 100) | money }}</w:t>
+            </w:r>
+            <w:r>
+              <w:rPr>
+                <w:rFonts w:ascii="Century Gothic" w:eastAsia="Times New Roman" w:hAnsi="Century Gothic" w:cs="Arial"/>
+                <w:b/>
+                <w:bCs/>
+                <w:color w:val="000000"/>
+                <w:sz w:val="20"/>
+                <w:szCs w:val="20"/>
+                <w:lang w:eastAsia="fr-FR"/>
+              </w:rPr>
+              <w:t>%</w:t>
             </w:r>
           </w:p>
         </w:tc>
@@ -3763,7 +3240,7 @@
             <w:tcW w:w="3275" w:type="dxa"/>
             <w:gridSpan w:val="3"/>
             <w:tcBorders>
-              <w:top w:val="nil"/>
+              <w:top w:val="single" w:sz="4" w:space="0" w:color="auto"/>
               <w:left w:val="nil"/>
               <w:bottom w:val="single" w:sz="4" w:space="0" w:color="000000"/>
               <w:right w:val="single" w:sz="4" w:space="0" w:color="000000"/>
@@ -3798,7 +3275,7 @@
                 <w:szCs w:val="20"/>
                 <w:lang w:val="en-GB" w:eastAsia="fr-FR"/>
               </w:rPr>
-              <w:t>{{ bv.partJunior(true)['baseBrute'] | money }}</w:t>
+              <w:t xml:space="preserve">{{ bv.partJunior(true)['baseURSSAF'] | money }}</w:t>
             </w:r>
           </w:p>
         </w:tc>
@@ -3807,7 +3284,7 @@
             <w:tcW w:w="2960" w:type="dxa"/>
             <w:gridSpan w:val="4"/>
             <w:tcBorders>
-              <w:top w:val="nil"/>
+              <w:top w:val="single" w:sz="4" w:space="0" w:color="auto"/>
               <w:left w:val="nil"/>
               <w:bottom w:val="single" w:sz="4" w:space="0" w:color="000000"/>
               <w:right w:val="single" w:sz="4" w:space="0" w:color="000000"/>
@@ -3829,31 +3306,30 @@
                 <w:color w:val="000000"/>
                 <w:sz w:val="20"/>
                 <w:szCs w:val="20"/>
-                <w:lang w:eastAsia="fr-FR"/>
-              </w:rPr>
-            </w:pPr>
-            <w:r>
-              <w:rPr>
-                <w:rFonts w:ascii="Century Gothic" w:eastAsia="Times New Roman" w:hAnsi="Century Gothic" w:cs="Arial"/>
-                <w:b/>
-                <w:bCs/>
-                <w:color w:val="000000"/>
-                <w:sz w:val="20"/>
-                <w:szCs w:val="20"/>
                 <w:lang w:val="en-GB" w:eastAsia="fr-FR"/>
               </w:rPr>
+            </w:pPr>
+            <w:r>
+              <w:rPr>
+                <w:rFonts w:ascii="Century Gothic" w:eastAsia="Times New Roman" w:hAnsi="Century Gothic" w:cs="Arial"/>
+                <w:b/>
+                <w:bCs/>
+                <w:color w:val="000000"/>
+                <w:sz w:val="20"/>
+                <w:szCs w:val="20"/>
+                <w:lang w:val="en-GB" w:eastAsia="fr-FR"/>
+              </w:rPr>
               <w:t>{{ (bv.tauxPartEtu['baseURSSAF'] * 100) | money }}%</w:t>
             </w:r>
           </w:p>
         </w:tc>
         <w:tc>
           <w:tcPr>
-            <w:tcW w:w="1135" w:type="dxa"/>
-            <w:tcBorders>
-              <w:top w:val="nil"/>
+            <w:tcW w:w="3500" w:type="dxa"/>
+            <w:tcBorders>
+              <w:top w:val="single" w:sz="4" w:space="0" w:color="auto"/>
               <w:left w:val="nil"/>
               <w:bottom w:val="single" w:sz="4" w:space="0" w:color="000000"/>
-              <w:right w:val="single" w:sz="4" w:space="0" w:color="000000"/>
             </w:tcBorders>
             <w:shd w:val="clear" w:color="000000" w:fill="C0C0C0"/>
             <w:noWrap/>
@@ -3885,7 +3361,263 @@
                 <w:szCs w:val="20"/>
                 <w:lang w:val="en-GB" w:eastAsia="fr-FR"/>
               </w:rPr>
-              <w:t>{{ bv.partEtudiant(true)['baseURSSAF'] | money }}</w:t>
+              <w:t xml:space="preserve">{{ bv.partEtudiant(true)['baseURSSAF'] | money }}</w:t>
+            </w:r>
+          </w:p>
+        </w:tc>
+      </w:tr>
+      <w:tr>
+        <w:trPr>
+          <w:trHeight w:val="255"/>
+        </w:trPr>
+        <w:tc>
+          <w:tcPr>
+            <w:tcW w:w="2075" w:type="dxa"/>
+            <w:tcBorders>
+              <w:top w:val="single" w:sz="4" w:space="0" w:color="000000"/>
+              <w:right w:val="single" w:sz="4" w:space="0" w:color="000000"/>
+            </w:tcBorders>
+            <w:shd w:val="clear" w:color="000000" w:fill="C0C0C0"/>
+            <w:noWrap/>
+            <w:vAlign w:val="bottom"/>
+            <w:hideMark/>
+          </w:tcPr>
+          <w:p>
+            <w:pPr>
+              <w:spacing w:after="0" w:line="240" w:lineRule="auto"/>
+              <w:rPr>
+                <w:rFonts w:ascii="Century Gothic" w:eastAsia="Times New Roman" w:hAnsi="Century Gothic" w:cs="Arial"/>
+                <w:b/>
+                <w:bCs/>
+                <w:color w:val="000000"/>
+                <w:sz w:val="20"/>
+                <w:szCs w:val="20"/>
+                <w:lang w:eastAsia="fr-FR"/>
+              </w:rPr>
+            </w:pPr>
+            <w:r>
+              <w:rPr>
+                <w:rFonts w:ascii="Century Gothic" w:eastAsia="Times New Roman" w:hAnsi="Century Gothic" w:cs="Arial"/>
+                <w:b/>
+                <w:bCs/>
+                <w:color w:val="000000"/>
+                <w:sz w:val="20"/>
+                <w:szCs w:val="20"/>
+                <w:lang w:eastAsia="fr-FR"/>
+              </w:rPr>
+              <w:t>TOTAL DES COTISATIONS DUES (base brute)</w:t>
+            </w:r>
+          </w:p>
+        </w:tc>
+        <w:tc>
+          <w:tcPr>
+            <w:tcW w:w="2600" w:type="dxa"/>
+            <w:gridSpan w:val="4"/>
+            <w:tcBorders>
+              <w:top w:val="nil"/>
+              <w:left w:val="nil"/>
+              <w:right w:val="single" w:sz="4" w:space="0" w:color="000000"/>
+            </w:tcBorders>
+            <w:shd w:val="clear" w:color="000000" w:fill="C0C0C0"/>
+            <w:noWrap/>
+            <w:vAlign w:val="bottom"/>
+            <w:hideMark/>
+          </w:tcPr>
+          <w:p>
+            <w:pPr>
+              <w:spacing w:after="0" w:line="240" w:lineRule="auto"/>
+              <w:jc w:val="center"/>
+              <w:rPr>
+                <w:rFonts w:ascii="Century Gothic" w:eastAsia="Times New Roman" w:hAnsi="Century Gothic" w:cs="Arial"/>
+                <w:b/>
+                <w:bCs/>
+                <w:color w:val="000000"/>
+                <w:sz w:val="20"/>
+                <w:szCs w:val="20"/>
+                <w:lang w:eastAsia="fr-FR"/>
+              </w:rPr>
+            </w:pPr>
+            <w:r>
+              <w:rPr>
+                <w:rFonts w:ascii="Century Gothic" w:eastAsia="Times New Roman" w:hAnsi="Century Gothic" w:cs="Arial"/>
+                <w:b/>
+                <w:bCs/>
+                <w:color w:val="000000"/>
+                <w:sz w:val="20"/>
+                <w:szCs w:val="20"/>
+                <w:lang w:eastAsia="fr-FR"/>
+              </w:rPr>
+              <w:t>{{bv.remunerationBrute | money }}</w:t>
+            </w:r>
+          </w:p>
+        </w:tc>
+        <w:tc>
+          <w:tcPr>
+            <w:tcW w:w="3230" w:type="dxa"/>
+            <w:gridSpan w:val="5"/>
+            <w:tcBorders>
+              <w:top w:val="nil"/>
+              <w:left w:val="nil"/>
+              <w:right w:val="single" w:sz="4" w:space="0" w:color="000000"/>
+            </w:tcBorders>
+            <w:shd w:val="clear" w:color="000000" w:fill="C0C0C0"/>
+            <w:noWrap/>
+            <w:vAlign w:val="bottom"/>
+            <w:hideMark/>
+          </w:tcPr>
+          <w:p>
+            <w:pPr>
+              <w:spacing w:after="0" w:line="240" w:lineRule="auto"/>
+              <w:ind w:firstLineChars="100" w:firstLine="201"/>
+              <w:jc w:val="right"/>
+              <w:rPr>
+                <w:rFonts w:ascii="Century Gothic" w:eastAsia="Times New Roman" w:hAnsi="Century Gothic" w:cs="Arial"/>
+                <w:b/>
+                <w:bCs/>
+                <w:color w:val="000000"/>
+                <w:sz w:val="20"/>
+                <w:szCs w:val="20"/>
+                <w:lang w:eastAsia="fr-FR"/>
+              </w:rPr>
+            </w:pPr>
+            <w:r>
+              <w:rPr>
+                <w:rFonts w:ascii="Century Gothic" w:eastAsia="Times New Roman" w:hAnsi="Century Gothic" w:cs="Arial"/>
+                <w:b/>
+                <w:bCs/>
+                <w:color w:val="000000"/>
+                <w:sz w:val="20"/>
+                <w:szCs w:val="20"/>
+                <w:lang w:eastAsia="fr-FR"/>
+              </w:rPr>
+              <w:t>{{ (bv.tauxPartJunior['baseBrute'] * 100) | money }}</w:t>
+            </w:r>
+          </w:p>
+        </w:tc>
+        <w:tc>
+          <w:tcPr>
+            <w:tcW w:w="3275" w:type="dxa"/>
+            <w:gridSpan w:val="3"/>
+            <w:tcBorders>
+              <w:top w:val="nil"/>
+              <w:left w:val="nil"/>
+              <w:right w:val="single" w:sz="4" w:space="0" w:color="000000"/>
+            </w:tcBorders>
+            <w:shd w:val="clear" w:color="000000" w:fill="C0C0C0"/>
+            <w:noWrap/>
+            <w:vAlign w:val="bottom"/>
+            <w:hideMark/>
+          </w:tcPr>
+          <w:p>
+            <w:pPr>
+              <w:spacing w:after="0" w:line="240" w:lineRule="auto"/>
+              <w:ind w:firstLineChars="100" w:firstLine="201"/>
+              <w:jc w:val="right"/>
+              <w:rPr>
+                <w:rFonts w:ascii="Century Gothic" w:eastAsia="Times New Roman" w:hAnsi="Century Gothic" w:cs="Arial"/>
+                <w:b/>
+                <w:bCs/>
+                <w:color w:val="000000"/>
+                <w:sz w:val="20"/>
+                <w:szCs w:val="20"/>
+                <w:lang w:val="en-GB" w:eastAsia="fr-FR"/>
+              </w:rPr>
+            </w:pPr>
+            <w:r>
+              <w:rPr>
+                <w:rFonts w:ascii="Century Gothic" w:eastAsia="Times New Roman" w:hAnsi="Century Gothic" w:cs="Arial"/>
+                <w:b/>
+                <w:bCs/>
+                <w:color w:val="000000"/>
+                <w:sz w:val="20"/>
+                <w:szCs w:val="20"/>
+                <w:lang w:val="en-GB" w:eastAsia="fr-FR"/>
+              </w:rPr>
+              <w:t xml:space="preserve">{{ bv.partJunior(true)['baseBrute'] | money }}</w:t>
+            </w:r>
+          </w:p>
+        </w:tc>
+        <w:tc>
+          <w:tcPr>
+            <w:tcW w:w="2960" w:type="dxa"/>
+            <w:gridSpan w:val="4"/>
+            <w:tcBorders>
+              <w:top w:val="nil"/>
+              <w:left w:val="nil"/>
+              <w:right w:val="single" w:sz="4" w:space="0" w:color="000000"/>
+            </w:tcBorders>
+            <w:shd w:val="clear" w:color="000000" w:fill="C0C0C0"/>
+            <w:noWrap/>
+            <w:vAlign w:val="bottom"/>
+            <w:hideMark/>
+          </w:tcPr>
+          <w:p>
+            <w:pPr>
+              <w:spacing w:after="0" w:line="240" w:lineRule="auto"/>
+              <w:ind w:firstLineChars="100" w:firstLine="201"/>
+              <w:jc w:val="right"/>
+              <w:rPr>
+                <w:rFonts w:ascii="Century Gothic" w:eastAsia="Times New Roman" w:hAnsi="Century Gothic" w:cs="Arial"/>
+                <w:b/>
+                <w:bCs/>
+                <w:color w:val="000000"/>
+                <w:sz w:val="20"/>
+                <w:szCs w:val="20"/>
+                <w:lang w:eastAsia="fr-FR"/>
+              </w:rPr>
+            </w:pPr>
+            <w:r>
+              <w:rPr>
+                <w:rFonts w:ascii="Century Gothic" w:eastAsia="Times New Roman" w:hAnsi="Century Gothic" w:cs="Arial"/>
+                <w:b/>
+                <w:bCs/>
+                <w:color w:val="000000"/>
+                <w:sz w:val="20"/>
+                <w:szCs w:val="20"/>
+                <w:lang w:val="en-GB" w:eastAsia="fr-FR"/>
+              </w:rPr>
+              <w:t>{{ (bv.tauxPartEtu['baseURSSAF'] * 100) | money }}%</w:t>
+            </w:r>
+          </w:p>
+        </w:tc>
+        <w:tc>
+          <w:tcPr>
+            <w:tcW w:w="3500" w:type="dxa"/>
+            <w:tcBorders>
+              <w:top w:val="nil"/>
+              <w:left w:val="nil"/>
+            </w:tcBorders>
+            <w:shd w:val="clear" w:color="000000" w:fill="C0C0C0"/>
+            <w:noWrap/>
+            <w:vAlign w:val="bottom"/>
+            <w:hideMark/>
+          </w:tcPr>
+          <w:p>
+            <w:pPr>
+              <w:spacing w:after="0" w:line="240" w:lineRule="auto"/>
+              <w:ind w:firstLineChars="100" w:firstLine="201"/>
+              <w:jc w:val="right"/>
+              <w:rPr>
+                <w:rFonts w:ascii="Century Gothic" w:eastAsia="Times New Roman" w:hAnsi="Century Gothic" w:cs="Arial"/>
+                <w:b/>
+                <w:bCs/>
+                <w:color w:val="000000"/>
+                <w:sz w:val="20"/>
+                <w:szCs w:val="20"/>
+                <w:lang w:val="en-GB" w:eastAsia="fr-FR"/>
+              </w:rPr>
+            </w:pPr>
+            <w:r>
+              <w:rPr>
+                <w:rFonts w:ascii="Century Gothic" w:eastAsia="Times New Roman" w:hAnsi="Century Gothic" w:cs="Arial"/>
+                <w:b/>
+                <w:bCs/>
+                <w:color w:val="000000"/>
+                <w:sz w:val="20"/>
+                <w:szCs w:val="20"/>
+                <w:lang w:val="en-GB" w:eastAsia="fr-FR"/>
+              </w:rPr>
+              <w:t xml:space="preserve">{{ bv.partEtudiant(true)['baseURSSAF'] | money }}</w:t>
             </w:r>
           </w:p>
         </w:tc>
@@ -4369,7 +4101,7 @@
                 <w:color w:val="000000"/>
                 <w:lang w:val="en-GB" w:eastAsia="fr-FR"/>
               </w:rPr>
-              <w:t>{{ bv.partJunior + bv.partEtudiant | money }}</w:t>
+              <w:t xml:space="preserve">{{ bv.partJunior + bv.partEtudiant | money }}</w:t>
             </w:r>
             <w:r>
               <w:rPr>
@@ -5557,8 +5289,6 @@
                 <w:lang w:eastAsia="fr-FR"/>
               </w:rPr>
             </w:pPr>
-            <w:bookmarkStart w:id="0" w:name="_GoBack"/>
-            <w:bookmarkEnd w:id="0"/>
           </w:p>
         </w:tc>
       </w:tr>
@@ -6524,6 +6254,16 @@
       </w:tblBorders>
     </w:tblPr>
   </w:style>
+  <w:style w:type="character" w:customStyle="1" w:styleId="pl-k">
+    <w:name w:val="pl-k"/>
+    <w:basedOn w:val="Policepardfaut"/>
+    <w:rsid w:val="00E16501"/>
+  </w:style>
+  <w:style w:type="character" w:customStyle="1" w:styleId="pl-smi">
+    <w:name w:val="pl-smi"/>
+    <w:basedOn w:val="Policepardfaut"/>
+    <w:rsid w:val="00E16501"/>
+  </w:style>
 </w:styles>
 </file>
 

</xml_diff>